<commit_message>
Adds my name to the file
</commit_message>
<xml_diff>
--- a/Front_end_candidate_questions.docx
+++ b/Front_end_candidate_questions.docx
@@ -9,11 +9,11 @@
       </w:pPr>
       <w:r>
         <w:rPr/>
-        <w:t xml:space="preserve">    </w:t>
-      </w:r>
-      <w:r>
-        <w:rPr/>
-        <w:t>Proposed Questions for Front-End candidate:</w:t>
+        <w:t>Danielo Jean-Louis</w:t>
+      </w:r>
+      <w:r>
+        <w:rPr/>
+        <w:t xml:space="preserve">  – Proposed Questions for Front-End candidate:</w:t>
       </w:r>
     </w:p>
     <w:p>
@@ -146,39 +146,27 @@
       </w:pPr>
       <w:r>
         <w:rPr/>
-        <w:t xml:space="preserve">&lt;script&gt; : </w:t>
-      </w:r>
-      <w:r>
-        <w:rPr/>
-        <w:t>Loads a script in a synchronous way so depending where you put the script tag it could slow HTML page display</w:t>
-      </w:r>
-    </w:p>
-    <w:p>
-      <w:pPr>
-        <w:pStyle w:val="Normal"/>
-        <w:rPr/>
-      </w:pPr>
-      <w:r>
-        <w:rPr/>
-        <w:t xml:space="preserve">&lt;script async&gt; : </w:t>
-      </w:r>
-      <w:r>
-        <w:rPr/>
-        <w:t>Loads a script in a asynchronous way. So If we have multiple  &lt;script async&gt; on the page the order will not be respected</w:t>
-      </w:r>
-    </w:p>
-    <w:p>
-      <w:pPr>
-        <w:pStyle w:val="Normal"/>
-        <w:rPr/>
-      </w:pPr>
-      <w:r>
-        <w:rPr/>
-        <w:t xml:space="preserve">&lt;script defer&gt; : </w:t>
-      </w:r>
-      <w:r>
-        <w:rPr/>
-        <w:t>Loads a script in a specific thread but the browser will keep the order of the script</w:t>
+        <w:t>&lt;script&gt; : Loads a script in a synchronous way so depending where you put the script tag it could slow HTML page display</w:t>
+      </w:r>
+    </w:p>
+    <w:p>
+      <w:pPr>
+        <w:pStyle w:val="Normal"/>
+        <w:rPr/>
+      </w:pPr>
+      <w:r>
+        <w:rPr/>
+        <w:t>&lt;script async&gt; : Loads a script in a asynchronous way. So If we have multiple  &lt;script async&gt; on the page the order will not be respected</w:t>
+      </w:r>
+    </w:p>
+    <w:p>
+      <w:pPr>
+        <w:pStyle w:val="Normal"/>
+        <w:rPr/>
+      </w:pPr>
+      <w:r>
+        <w:rPr/>
+        <w:t>&lt;script defer&gt; : Loads a script in a specific thread but the browser will keep the order of the script</w:t>
       </w:r>
     </w:p>
     <w:p>
@@ -447,15 +435,7 @@
       </w:pPr>
       <w:r>
         <w:rPr/>
-        <w:t>Depending which browser as issue I can use some prefix for CSS attribute like -webkit-__CSS_Attribute__ to target webkit/blink brow</w:t>
-      </w:r>
-      <w:r>
-        <w:rPr/>
-        <w:t>s</w:t>
-      </w:r>
-      <w:r>
-        <w:rPr/>
-        <w:t xml:space="preserve">ers. I can also use some suffix for CSS attribute’s value like </w:t>
+        <w:t xml:space="preserve">Depending which browser as issue I can use some prefix for CSS attribute like -webkit-__CSS_Attribute__ to target webkit/blink browsers. I can also use some suffix for CSS attribute’s value like </w:t>
       </w:r>
       <w:r>
         <w:rPr>
@@ -589,11 +569,7 @@
       </w:pPr>
       <w:r>
         <w:rPr/>
-        <w:t xml:space="preserve">Yes. It allow to create code unified </w:t>
-      </w:r>
-      <w:r>
-        <w:rPr/>
-        <w:t>and make a better team working.</w:t>
+        <w:t>Yes. It allow to create code unified and make a better team working.</w:t>
       </w:r>
     </w:p>
     <w:p>
@@ -809,36 +785,9 @@
           <w:b w:val="false"/>
           <w:bCs w:val="false"/>
         </w:rPr>
-        <w:t xml:space="preserve">I currently use SCSS in py professional project. </w:t>
-      </w:r>
-      <w:r>
-        <w:rPr>
-          <w:b w:val="false"/>
-          <w:bCs w:val="false"/>
-        </w:rPr>
-        <w:t>Before I used LESS, Stylus and SASS.</w:t>
-      </w:r>
-      <w:r>
-        <w:rPr>
-          <w:b w:val="false"/>
-          <w:bCs w:val="false"/>
-        </w:rPr>
-        <w:t xml:space="preserve"> </w:t>
+        <w:t xml:space="preserve">I currently use SCSS in py professional project. Before I used LESS, Stylus and SASS. </w:t>
         <w:br/>
-      </w:r>
-      <w:r>
-        <w:rPr>
-          <w:b w:val="false"/>
-          <w:bCs w:val="false"/>
-        </w:rPr>
-        <w:t>Now for</w:t>
-      </w:r>
-      <w:r>
-        <w:rPr>
-          <w:b w:val="false"/>
-          <w:bCs w:val="false"/>
-        </w:rPr>
-        <w:t xml:space="preserve"> my side projects I use postcss.</w:t>
+        <w:t>Now for my side projects I use postcss.</w:t>
       </w:r>
     </w:p>
     <w:p>
@@ -875,11 +824,7 @@
       </w:pPr>
       <w:r>
         <w:rPr/>
-        <w:t xml:space="preserve">The CSS “display” can take the following values : flex, inline-flex, block, inline, table, table-cell, list-item, initial, </w:t>
-      </w:r>
-      <w:r>
-        <w:rPr/>
-        <w:t>inline-block.</w:t>
+        <w:t>The CSS “display” can take the following values : flex, inline-flex, block, inline, table, table-cell, list-item, initial, inline-block.</w:t>
       </w:r>
     </w:p>
     <w:p>
@@ -944,14 +889,7 @@
           <w:b w:val="false"/>
           <w:bCs w:val="false"/>
         </w:rPr>
-        <w:t xml:space="preserve">Block elements </w:t>
-      </w:r>
-      <w:r>
-        <w:rPr>
-          <w:b w:val="false"/>
-          <w:bCs w:val="false"/>
-        </w:rPr>
-        <w:t>are displayed in “columns” by default, they take all width available. Futhermore they can have margin for top, bottom, left and right. Instead of inline elements that can only manage margin-left and margin-right. For the display inline elements are displayed side by side and only take needed space.</w:t>
+        <w:t>Block elements are displayed in “columns” by default, they take all width available. Futhermore they can have margin for top, bottom, left and right. Instead of inline elements that can only manage margin-left and margin-right. For the display inline elements are displayed side by side and only take needed space.</w:t>
       </w:r>
     </w:p>
     <w:p>
@@ -988,11 +926,7 @@
       </w:pPr>
       <w:r>
         <w:rPr/>
-        <w:t xml:space="preserve">The letter C in CSS means Cascading. </w:t>
-      </w:r>
-      <w:r>
-        <w:rPr/>
-        <w:t>This mean that a rule can be apply to several html elements.</w:t>
+        <w:t>The letter C in CSS means Cascading. This mean that a rule can be apply to several html elements.</w:t>
       </w:r>
     </w:p>
     <w:p>
@@ -1036,14 +970,7 @@
           <w:b w:val="false"/>
           <w:bCs w:val="false"/>
         </w:rPr>
-        <w:t xml:space="preserve">Specificity in CSS it’s the fact </w:t>
-      </w:r>
-      <w:r>
-        <w:rPr>
-          <w:b w:val="false"/>
-          <w:bCs w:val="false"/>
-        </w:rPr>
-        <w:t>that some CSS properties are more relevant for a item. The most relevant it’s an ID after it’s class. But I can tweak this behaviour with ‘!important’ at the end of a css attribute. For example :</w:t>
+        <w:t>Specificity in CSS it’s the fact that some CSS properties are more relevant for a item. The most relevant it’s an ID after it’s class. But I can tweak this behaviour with ‘!important’ at the end of a css attribute. For example :</w:t>
       </w:r>
     </w:p>
     <w:p>
@@ -1078,12 +1005,6 @@
           <w:bCs w:val="false"/>
         </w:rPr>
         <w:tab/>
-      </w:r>
-      <w:r>
-        <w:rPr>
-          <w:b w:val="false"/>
-          <w:bCs w:val="false"/>
-        </w:rPr>
         <w:t>width: 1000px;</w:t>
       </w:r>
     </w:p>
@@ -1118,14 +1039,7 @@
           <w:b w:val="false"/>
           <w:bCs w:val="false"/>
         </w:rPr>
-        <w:t>.</w:t>
-      </w:r>
-      <w:r>
-        <w:rPr>
-          <w:b w:val="false"/>
-          <w:bCs w:val="false"/>
-        </w:rPr>
-        <w:t>myClass {</w:t>
+        <w:t>.myClass {</w:t>
       </w:r>
     </w:p>
     <w:p>
@@ -1143,12 +1057,6 @@
           <w:bCs w:val="false"/>
         </w:rPr>
         <w:tab/>
-      </w:r>
-      <w:r>
-        <w:rPr>
-          <w:b w:val="false"/>
-          <w:bCs w:val="false"/>
-        </w:rPr>
         <w:t>width: 200px!important; /* Browser will take this width even an html tag has id myClass and class myClass */</w:t>
       </w:r>
     </w:p>
@@ -1306,11 +1214,7 @@
       </w:pPr>
       <w:r>
         <w:rPr/>
-        <w:t xml:space="preserve">IIFE </w:t>
-      </w:r>
-      <w:r>
-        <w:rPr/>
-        <w:t>means Immediately Invoked Function Expression. This type of function is executed just after it’s declaration. For example :</w:t>
+        <w:t>IIFE means Immediately Invoked Function Expression. This type of function is executed just after it’s declaration. For example :</w:t>
         <w:br/>
         <w:t>const myIIFEFunc = (function test(nb) { console.log(nb); })(42);</w:t>
       </w:r>
@@ -2073,14 +1977,7 @@
           <w:b w:val="false"/>
           <w:bCs w:val="false"/>
         </w:rPr>
-        <w:t xml:space="preserve">Document load indicates that all assets of the </w:t>
-      </w:r>
-      <w:r>
-        <w:rPr>
-          <w:b w:val="false"/>
-          <w:bCs w:val="false"/>
-        </w:rPr>
-        <w:t>page are loaded (images…). Document ready only indicates that the DOM is loaded.</w:t>
+        <w:t>Document load indicates that all assets of the page are loaded (images…). Document ready only indicates that the DOM is loaded.</w:t>
       </w:r>
     </w:p>
     <w:p>
@@ -2161,15 +2058,7 @@
       </w:pPr>
       <w:r>
         <w:rPr/>
-        <w:t xml:space="preserve">Using a linting tools allows to make a standardization in the code and </w:t>
-      </w:r>
-      <w:r>
-        <w:rPr/>
-        <w:t xml:space="preserve">prevent </w:t>
-      </w:r>
-      <w:r>
-        <w:rPr/>
-        <w:t>bad practices in the code.</w:t>
+        <w:t>Using a linting tools allows to make a standardization in the code and prevent bad practices in the code.</w:t>
       </w:r>
     </w:p>
     <w:p>
@@ -2899,14 +2788,7 @@
           <w:b w:val="false"/>
           <w:bCs w:val="false"/>
         </w:rPr>
-        <w:t xml:space="preserve">I’m not familiar with some issues with IE8. But I know it can’t handle indexOf() javascript’s function </w:t>
-      </w:r>
-      <w:r>
-        <w:rPr>
-          <w:b w:val="false"/>
-          <w:bCs w:val="false"/>
-        </w:rPr>
-        <w:t>or adds a undefined item in a array with a trailling comma.</w:t>
+        <w:t>I’m not familiar with some issues with IE8. But I know it can’t handle indexOf() javascript’s function or adds a undefined item in a array with a trailling comma.</w:t>
       </w:r>
     </w:p>
     <w:p>
@@ -3184,7 +3066,6 @@
     <w:rPrDefault>
       <w:rPr>
         <w:rFonts w:ascii="Calibri" w:hAnsi="Calibri" w:eastAsia="Calibri" w:cs="" w:asciiTheme="minorHAnsi" w:cstheme="minorBidi" w:eastAsiaTheme="minorHAnsi" w:hAnsiTheme="minorHAnsi"/>
-        <w:sz w:val="22"/>
         <w:szCs w:val="22"/>
         <w:lang w:val="en-US" w:eastAsia="en-US" w:bidi="ar-SA"/>
       </w:rPr>
@@ -3577,7 +3458,7 @@
     </w:pPr>
     <w:rPr>
       <w:rFonts w:ascii="Calibri" w:hAnsi="Calibri" w:eastAsia="Calibri" w:cs="" w:asciiTheme="minorHAnsi" w:cstheme="minorBidi" w:eastAsiaTheme="minorHAnsi" w:hAnsiTheme="minorHAnsi"/>
-      <w:color w:val="auto"/>
+      <w:color w:val="00000A"/>
       <w:sz w:val="22"/>
       <w:szCs w:val="22"/>
       <w:lang w:val="en-US" w:eastAsia="en-US" w:bidi="ar-SA"/>

</xml_diff>